<commit_message>
Fixed minor issue in String Methods API doc
Added char to the type of the c variable in the first row. Resized columns so that all the code that belongs on one line could fit on one line.
</commit_message>
<xml_diff>
--- a/String Methods API Sample.docx
+++ b/String Methods API Sample.docx
@@ -1,6 +1,6 @@
 
 <file path=word/document.xml><?xml version="1.0" encoding="utf-8"?>
-<w:document xmlns:wpc="http://schemas.microsoft.com/office/word/2010/wordprocessingCanvas" xmlns:cx="http://schemas.microsoft.com/office/drawing/2014/chartex" xmlns:cx1="http://schemas.microsoft.com/office/drawing/2015/9/8/chartex" xmlns:cx2="http://schemas.microsoft.com/office/drawing/2015/10/21/chartex" xmlns:cx3="http://schemas.microsoft.com/office/drawing/2016/5/9/chartex" xmlns:cx4="http://schemas.microsoft.com/office/drawing/2016/5/10/chartex" xmlns:cx5="http://schemas.microsoft.com/office/drawing/2016/5/11/chartex" xmlns:cx6="http://schemas.microsoft.com/office/drawing/2016/5/12/chartex" xmlns:cx7="http://schemas.microsoft.com/office/drawing/2016/5/13/chartex" xmlns:cx8="http://schemas.microsoft.com/office/drawing/2016/5/14/chartex" xmlns:mc="http://schemas.openxmlformats.org/markup-compatibility/2006" xmlns:aink="http://schemas.microsoft.com/office/drawing/2016/ink" xmlns:am3d="http://schemas.microsoft.com/office/drawing/2017/model3d" xmlns:o="urn:schemas-microsoft-com:office:office" xmlns:r="http://schemas.openxmlformats.org/officeDocument/2006/relationships" xmlns:m="http://schemas.openxmlformats.org/officeDocument/2006/math" xmlns:v="urn:schemas-microsoft-com:vml" xmlns:wp14="http://schemas.microsoft.com/office/word/2010/wordprocessingDrawing" xmlns:wp="http://schemas.openxmlformats.org/drawingml/2006/wordprocessingDrawing" xmlns:w10="urn:schemas-microsoft-com:office:word" xmlns:w="http://schemas.openxmlformats.org/wordprocessingml/2006/main" xmlns:w14="http://schemas.microsoft.com/office/word/2010/wordml" xmlns:w15="http://schemas.microsoft.com/office/word/2012/wordml" xmlns:w16cid="http://schemas.microsoft.com/office/word/2016/wordml/cid" xmlns:w16se="http://schemas.microsoft.com/office/word/2015/wordml/symex" xmlns:wpg="http://schemas.microsoft.com/office/word/2010/wordprocessingGroup" xmlns:wpi="http://schemas.microsoft.com/office/word/2010/wordprocessingInk" xmlns:wne="http://schemas.microsoft.com/office/word/2006/wordml" xmlns:wps="http://schemas.microsoft.com/office/word/2010/wordprocessingShape" mc:Ignorable="w14 w15 w16se w16cid wp14">
+<w:document xmlns:wpc="http://schemas.microsoft.com/office/word/2010/wordprocessingCanvas" xmlns:cx="http://schemas.microsoft.com/office/drawing/2014/chartex" xmlns:cx1="http://schemas.microsoft.com/office/drawing/2015/9/8/chartex" xmlns:cx2="http://schemas.microsoft.com/office/drawing/2015/10/21/chartex" xmlns:cx3="http://schemas.microsoft.com/office/drawing/2016/5/9/chartex" xmlns:cx4="http://schemas.microsoft.com/office/drawing/2016/5/10/chartex" xmlns:cx5="http://schemas.microsoft.com/office/drawing/2016/5/11/chartex" xmlns:cx6="http://schemas.microsoft.com/office/drawing/2016/5/12/chartex" xmlns:cx7="http://schemas.microsoft.com/office/drawing/2016/5/13/chartex" xmlns:cx8="http://schemas.microsoft.com/office/drawing/2016/5/14/chartex" xmlns:mc="http://schemas.openxmlformats.org/markup-compatibility/2006" xmlns:aink="http://schemas.microsoft.com/office/drawing/2016/ink" xmlns:am3d="http://schemas.microsoft.com/office/drawing/2017/model3d" xmlns:o="urn:schemas-microsoft-com:office:office" xmlns:r="http://schemas.openxmlformats.org/officeDocument/2006/relationships" xmlns:m="http://schemas.openxmlformats.org/officeDocument/2006/math" xmlns:v="urn:schemas-microsoft-com:vml" xmlns:wp14="http://schemas.microsoft.com/office/word/2010/wordprocessingDrawing" xmlns:wp="http://schemas.openxmlformats.org/drawingml/2006/wordprocessingDrawing" xmlns:w10="urn:schemas-microsoft-com:office:word" xmlns:w="http://schemas.openxmlformats.org/wordprocessingml/2006/main" xmlns:w14="http://schemas.microsoft.com/office/word/2010/wordml" xmlns:w15="http://schemas.microsoft.com/office/word/2012/wordml" xmlns:w16cex="http://schemas.microsoft.com/office/word/2018/wordml/cex" xmlns:w16cid="http://schemas.microsoft.com/office/word/2016/wordml/cid" xmlns:w16="http://schemas.microsoft.com/office/word/2018/wordml" xmlns:w16se="http://schemas.microsoft.com/office/word/2015/wordml/symex" xmlns:wpg="http://schemas.microsoft.com/office/word/2010/wordprocessingGroup" xmlns:wpi="http://schemas.microsoft.com/office/word/2010/wordprocessingInk" xmlns:wne="http://schemas.microsoft.com/office/word/2006/wordml" xmlns:wps="http://schemas.microsoft.com/office/word/2010/wordprocessingShape" mc:Ignorable="w14 w15 w16se w16cid w16 w16cex wp14">
   <w:body>
     <w:tbl>
       <w:tblPr>
@@ -10,9 +10,9 @@
       </w:tblPr>
       <w:tblGrid>
         <w:gridCol w:w="2605"/>
-        <w:gridCol w:w="1620"/>
-        <w:gridCol w:w="4050"/>
-        <w:gridCol w:w="4410"/>
+        <w:gridCol w:w="900"/>
+        <w:gridCol w:w="4950"/>
+        <w:gridCol w:w="4230"/>
       </w:tblGrid>
       <w:tr>
         <w:trPr>
@@ -82,7 +82,7 @@
         </w:tc>
         <w:tc>
           <w:tcPr>
-            <w:tcW w:w="1620" w:type="dxa"/>
+            <w:tcW w:w="900" w:type="dxa"/>
           </w:tcPr>
           <w:p>
             <w:pPr>
@@ -102,7 +102,7 @@
         </w:tc>
         <w:tc>
           <w:tcPr>
-            <w:tcW w:w="4050" w:type="dxa"/>
+            <w:tcW w:w="4950" w:type="dxa"/>
           </w:tcPr>
           <w:p>
             <w:pPr>
@@ -122,7 +122,7 @@
         </w:tc>
         <w:tc>
           <w:tcPr>
-            <w:tcW w:w="4410" w:type="dxa"/>
+            <w:tcW w:w="4230" w:type="dxa"/>
           </w:tcPr>
           <w:p>
             <w:pPr>
@@ -173,7 +173,7 @@
         </w:tc>
         <w:tc>
           <w:tcPr>
-            <w:tcW w:w="1620" w:type="dxa"/>
+            <w:tcW w:w="900" w:type="dxa"/>
           </w:tcPr>
           <w:p>
             <w:pPr>
@@ -200,33 +200,51 @@
         </w:tc>
         <w:tc>
           <w:tcPr>
-            <w:tcW w:w="4050" w:type="dxa"/>
-          </w:tcPr>
-          <w:p>
-            <w:pPr>
-              <w:rPr>
-                <w:rFonts w:ascii="Courier New" w:hAnsi="Courier New" w:cs="Courier New"/>
-                <w:sz w:val="20"/>
-                <w:szCs w:val="20"/>
-              </w:rPr>
-            </w:pPr>
-            <w:r>
-              <w:rPr>
-                <w:rFonts w:ascii="Courier New" w:hAnsi="Courier New" w:cs="Courier New"/>
-                <w:sz w:val="20"/>
-                <w:szCs w:val="20"/>
-              </w:rPr>
-              <w:t>String s = “Java”;</w:t>
-            </w:r>
-          </w:p>
-          <w:p>
-            <w:pPr>
-              <w:rPr>
-                <w:rFonts w:ascii="Courier New" w:hAnsi="Courier New" w:cs="Courier New"/>
-                <w:sz w:val="20"/>
-                <w:szCs w:val="20"/>
-              </w:rPr>
-            </w:pPr>
+            <w:tcW w:w="4950" w:type="dxa"/>
+          </w:tcPr>
+          <w:p>
+            <w:pPr>
+              <w:rPr>
+                <w:rFonts w:ascii="Courier New" w:hAnsi="Courier New" w:cs="Courier New"/>
+                <w:sz w:val="20"/>
+                <w:szCs w:val="20"/>
+              </w:rPr>
+            </w:pPr>
+            <w:r>
+              <w:rPr>
+                <w:rFonts w:ascii="Courier New" w:hAnsi="Courier New" w:cs="Courier New"/>
+                <w:sz w:val="20"/>
+                <w:szCs w:val="20"/>
+              </w:rPr>
+              <w:t>String s = “Java</w:t>
+            </w:r>
+            <w:proofErr w:type="gramStart"/>
+            <w:r>
+              <w:rPr>
+                <w:rFonts w:ascii="Courier New" w:hAnsi="Courier New" w:cs="Courier New"/>
+                <w:sz w:val="20"/>
+                <w:szCs w:val="20"/>
+              </w:rPr>
+              <w:t>”;</w:t>
+            </w:r>
+            <w:proofErr w:type="gramEnd"/>
+          </w:p>
+          <w:p>
+            <w:pPr>
+              <w:rPr>
+                <w:rFonts w:ascii="Courier New" w:hAnsi="Courier New" w:cs="Courier New"/>
+                <w:sz w:val="20"/>
+                <w:szCs w:val="20"/>
+              </w:rPr>
+            </w:pPr>
+            <w:r>
+              <w:rPr>
+                <w:rFonts w:ascii="Courier New" w:hAnsi="Courier New" w:cs="Courier New"/>
+                <w:sz w:val="20"/>
+                <w:szCs w:val="20"/>
+              </w:rPr>
+              <w:t xml:space="preserve">char </w:t>
+            </w:r>
             <w:r>
               <w:rPr>
                 <w:rFonts w:ascii="Courier New" w:hAnsi="Courier New" w:cs="Courier New"/>
@@ -251,8 +269,18 @@
                 <w:sz w:val="20"/>
                 <w:szCs w:val="20"/>
               </w:rPr>
-              <w:t>(2);</w:t>
-            </w:r>
+              <w:t>(2</w:t>
+            </w:r>
+            <w:proofErr w:type="gramStart"/>
+            <w:r>
+              <w:rPr>
+                <w:rFonts w:ascii="Courier New" w:hAnsi="Courier New" w:cs="Courier New"/>
+                <w:sz w:val="20"/>
+                <w:szCs w:val="20"/>
+              </w:rPr>
+              <w:t>);</w:t>
+            </w:r>
+            <w:proofErr w:type="gramEnd"/>
           </w:p>
           <w:p>
             <w:pPr>
@@ -274,7 +302,7 @@
         </w:tc>
         <w:tc>
           <w:tcPr>
-            <w:tcW w:w="4410" w:type="dxa"/>
+            <w:tcW w:w="4230" w:type="dxa"/>
           </w:tcPr>
           <w:p>
             <w:pPr>
@@ -341,7 +369,7 @@
         </w:tc>
         <w:tc>
           <w:tcPr>
-            <w:tcW w:w="1620" w:type="dxa"/>
+            <w:tcW w:w="900" w:type="dxa"/>
           </w:tcPr>
           <w:p>
             <w:pPr>
@@ -361,7 +389,7 @@
         </w:tc>
         <w:tc>
           <w:tcPr>
-            <w:tcW w:w="4050" w:type="dxa"/>
+            <w:tcW w:w="4950" w:type="dxa"/>
           </w:tcPr>
           <w:p>
             <w:pPr>
@@ -387,6 +415,7 @@
               </w:rPr>
               <w:t>Java</w:t>
             </w:r>
+            <w:proofErr w:type="gramStart"/>
             <w:r>
               <w:rPr>
                 <w:rFonts w:ascii="Courier New" w:hAnsi="Courier New" w:cs="Courier New"/>
@@ -395,6 +424,7 @@
               </w:rPr>
               <w:t>”;</w:t>
             </w:r>
+            <w:proofErr w:type="gramEnd"/>
           </w:p>
           <w:p>
             <w:pPr>
@@ -446,8 +476,18 @@
                 <w:sz w:val="20"/>
                 <w:szCs w:val="20"/>
               </w:rPr>
-              <w:t>”);</w:t>
-            </w:r>
+              <w:t>”</w:t>
+            </w:r>
+            <w:proofErr w:type="gramStart"/>
+            <w:r>
+              <w:rPr>
+                <w:rFonts w:ascii="Courier New" w:hAnsi="Courier New" w:cs="Courier New"/>
+                <w:sz w:val="20"/>
+                <w:szCs w:val="20"/>
+              </w:rPr>
+              <w:t>);</w:t>
+            </w:r>
+            <w:proofErr w:type="gramEnd"/>
           </w:p>
           <w:p>
             <w:pPr>
@@ -469,35 +509,21 @@
         </w:tc>
         <w:tc>
           <w:tcPr>
-            <w:tcW w:w="4410" w:type="dxa"/>
-          </w:tcPr>
-          <w:p>
-            <w:pPr>
-              <w:rPr>
-                <w:sz w:val="20"/>
-                <w:szCs w:val="20"/>
-              </w:rPr>
-            </w:pPr>
-            <w:r>
-              <w:rPr>
-                <w:sz w:val="20"/>
-                <w:szCs w:val="20"/>
-              </w:rPr>
-              <w:t>Tests if th</w:t>
-            </w:r>
-            <w:r>
-              <w:rPr>
-                <w:sz w:val="20"/>
-                <w:szCs w:val="20"/>
-              </w:rPr>
-              <w:t>e</w:t>
-            </w:r>
-            <w:r>
-              <w:rPr>
-                <w:sz w:val="20"/>
-                <w:szCs w:val="20"/>
-              </w:rPr>
-              <w:t xml:space="preserve"> string ends with the specified suffix.</w:t>
+            <w:tcW w:w="4230" w:type="dxa"/>
+          </w:tcPr>
+          <w:p>
+            <w:pPr>
+              <w:rPr>
+                <w:sz w:val="20"/>
+                <w:szCs w:val="20"/>
+              </w:rPr>
+            </w:pPr>
+            <w:r>
+              <w:rPr>
+                <w:sz w:val="20"/>
+                <w:szCs w:val="20"/>
+              </w:rPr>
+              <w:t>Tests if the string ends with the specified suffix.</w:t>
             </w:r>
           </w:p>
         </w:tc>
@@ -539,7 +565,7 @@
         </w:tc>
         <w:tc>
           <w:tcPr>
-            <w:tcW w:w="1620" w:type="dxa"/>
+            <w:tcW w:w="900" w:type="dxa"/>
           </w:tcPr>
           <w:p>
             <w:pPr>
@@ -559,7 +585,7 @@
         </w:tc>
         <w:tc>
           <w:tcPr>
-            <w:tcW w:w="4050" w:type="dxa"/>
+            <w:tcW w:w="4950" w:type="dxa"/>
           </w:tcPr>
           <w:p>
             <w:pPr>
@@ -626,7 +652,16 @@
                 <w:sz w:val="20"/>
                 <w:szCs w:val="20"/>
               </w:rPr>
-              <w:t>(“Java”)</w:t>
+              <w:t>(“Java”</w:t>
+            </w:r>
+            <w:proofErr w:type="gramStart"/>
+            <w:r>
+              <w:rPr>
+                <w:rFonts w:ascii="Courier New" w:hAnsi="Courier New" w:cs="Courier New"/>
+                <w:sz w:val="20"/>
+                <w:szCs w:val="20"/>
+              </w:rPr>
+              <w:t>)</w:t>
             </w:r>
             <w:r>
               <w:rPr>
@@ -636,6 +671,7 @@
               </w:rPr>
               <w:t>;</w:t>
             </w:r>
+            <w:proofErr w:type="gramEnd"/>
           </w:p>
           <w:p>
             <w:pPr>
@@ -657,7 +693,7 @@
         </w:tc>
         <w:tc>
           <w:tcPr>
-            <w:tcW w:w="4410" w:type="dxa"/>
+            <w:tcW w:w="4230" w:type="dxa"/>
           </w:tcPr>
           <w:p>
             <w:pPr>
@@ -745,7 +781,7 @@
         </w:tc>
         <w:tc>
           <w:tcPr>
-            <w:tcW w:w="1620" w:type="dxa"/>
+            <w:tcW w:w="900" w:type="dxa"/>
           </w:tcPr>
           <w:p>
             <w:pPr>
@@ -765,7 +801,7 @@
         </w:tc>
         <w:tc>
           <w:tcPr>
-            <w:tcW w:w="4050" w:type="dxa"/>
+            <w:tcW w:w="4950" w:type="dxa"/>
           </w:tcPr>
           <w:p>
             <w:pPr>
@@ -822,7 +858,15 @@
                 <w:sz w:val="20"/>
                 <w:szCs w:val="20"/>
               </w:rPr>
-              <w:t xml:space="preserve">b = </w:t>
+              <w:t>b =</w:t>
+            </w:r>
+            <w:r>
+              <w:rPr>
+                <w:rFonts w:ascii="Courier New" w:hAnsi="Courier New" w:cs="Courier New"/>
+                <w:sz w:val="20"/>
+                <w:szCs w:val="20"/>
+              </w:rPr>
+              <w:t xml:space="preserve"> </w:t>
             </w:r>
             <w:proofErr w:type="spellStart"/>
             <w:r>
@@ -864,7 +908,16 @@
                 <w:sz w:val="20"/>
                 <w:szCs w:val="20"/>
               </w:rPr>
-              <w:t>ava”)</w:t>
+              <w:t>ava”</w:t>
+            </w:r>
+            <w:proofErr w:type="gramStart"/>
+            <w:r>
+              <w:rPr>
+                <w:rFonts w:ascii="Courier New" w:hAnsi="Courier New" w:cs="Courier New"/>
+                <w:sz w:val="20"/>
+                <w:szCs w:val="20"/>
+              </w:rPr>
+              <w:t>)</w:t>
             </w:r>
             <w:r>
               <w:rPr>
@@ -874,6 +927,7 @@
               </w:rPr>
               <w:t>;</w:t>
             </w:r>
+            <w:proofErr w:type="gramEnd"/>
           </w:p>
           <w:p>
             <w:pPr>
@@ -895,7 +949,7 @@
         </w:tc>
         <w:tc>
           <w:tcPr>
-            <w:tcW w:w="4410" w:type="dxa"/>
+            <w:tcW w:w="4230" w:type="dxa"/>
           </w:tcPr>
           <w:p>
             <w:pPr>
@@ -969,7 +1023,7 @@
         </w:tc>
         <w:tc>
           <w:tcPr>
-            <w:tcW w:w="1620" w:type="dxa"/>
+            <w:tcW w:w="900" w:type="dxa"/>
           </w:tcPr>
           <w:p>
             <w:pPr>
@@ -989,7 +1043,7 @@
         </w:tc>
         <w:tc>
           <w:tcPr>
-            <w:tcW w:w="4050" w:type="dxa"/>
+            <w:tcW w:w="4950" w:type="dxa"/>
           </w:tcPr>
           <w:p>
             <w:pPr>
@@ -1123,7 +1177,7 @@
         </w:tc>
         <w:tc>
           <w:tcPr>
-            <w:tcW w:w="4410" w:type="dxa"/>
+            <w:tcW w:w="4230" w:type="dxa"/>
           </w:tcPr>
           <w:p>
             <w:pPr>
@@ -1222,7 +1276,7 @@
         </w:tc>
         <w:tc>
           <w:tcPr>
-            <w:tcW w:w="1620" w:type="dxa"/>
+            <w:tcW w:w="900" w:type="dxa"/>
           </w:tcPr>
           <w:p>
             <w:pPr>
@@ -1242,7 +1296,7 @@
         </w:tc>
         <w:tc>
           <w:tcPr>
-            <w:tcW w:w="4050" w:type="dxa"/>
+            <w:tcW w:w="4950" w:type="dxa"/>
           </w:tcPr>
           <w:p>
             <w:pPr>
@@ -1311,39 +1365,7 @@
                 <w:sz w:val="20"/>
                 <w:szCs w:val="20"/>
               </w:rPr>
-              <w:t>(“</w:t>
-            </w:r>
-            <w:r>
-              <w:rPr>
-                <w:rFonts w:ascii="Courier New" w:hAnsi="Courier New" w:cs="Courier New"/>
-                <w:sz w:val="20"/>
-                <w:szCs w:val="20"/>
-              </w:rPr>
-              <w:t>a</w:t>
-            </w:r>
-            <w:r>
-              <w:rPr>
-                <w:rFonts w:ascii="Courier New" w:hAnsi="Courier New" w:cs="Courier New"/>
-                <w:sz w:val="20"/>
-                <w:szCs w:val="20"/>
-              </w:rPr>
-              <w:t>”</w:t>
-            </w:r>
-            <w:r>
-              <w:rPr>
-                <w:rFonts w:ascii="Courier New" w:hAnsi="Courier New" w:cs="Courier New"/>
-                <w:sz w:val="20"/>
-                <w:szCs w:val="20"/>
-              </w:rPr>
-              <w:t>, 2</w:t>
-            </w:r>
-            <w:r>
-              <w:rPr>
-                <w:rFonts w:ascii="Courier New" w:hAnsi="Courier New" w:cs="Courier New"/>
-                <w:sz w:val="20"/>
-                <w:szCs w:val="20"/>
-              </w:rPr>
-              <w:t>);</w:t>
+              <w:t>(“a”, 2);</w:t>
             </w:r>
           </w:p>
           <w:p>
@@ -1378,21 +1400,13 @@
                 <w:sz w:val="20"/>
                 <w:szCs w:val="20"/>
               </w:rPr>
-              <w:t xml:space="preserve"> = </w:t>
-            </w:r>
-            <w:r>
-              <w:rPr>
-                <w:rFonts w:ascii="Courier New" w:hAnsi="Courier New" w:cs="Courier New"/>
-                <w:sz w:val="20"/>
-                <w:szCs w:val="20"/>
-              </w:rPr>
-              <w:t>3</w:t>
-            </w:r>
-          </w:p>
-        </w:tc>
-        <w:tc>
-          <w:tcPr>
-            <w:tcW w:w="4410" w:type="dxa"/>
+              <w:t xml:space="preserve"> = 3</w:t>
+            </w:r>
+          </w:p>
+        </w:tc>
+        <w:tc>
+          <w:tcPr>
+            <w:tcW w:w="4230" w:type="dxa"/>
           </w:tcPr>
           <w:p>
             <w:pPr>
@@ -1489,7 +1503,7 @@
         </w:tc>
         <w:tc>
           <w:tcPr>
-            <w:tcW w:w="1620" w:type="dxa"/>
+            <w:tcW w:w="900" w:type="dxa"/>
           </w:tcPr>
           <w:p>
             <w:pPr>
@@ -1509,7 +1523,7 @@
         </w:tc>
         <w:tc>
           <w:tcPr>
-            <w:tcW w:w="4050" w:type="dxa"/>
+            <w:tcW w:w="4950" w:type="dxa"/>
           </w:tcPr>
           <w:p>
             <w:pPr>
@@ -1569,23 +1583,7 @@
                 <w:sz w:val="20"/>
                 <w:szCs w:val="20"/>
               </w:rPr>
-              <w:t>s.</w:t>
-            </w:r>
-            <w:r>
-              <w:rPr>
-                <w:rFonts w:ascii="Courier New" w:hAnsi="Courier New" w:cs="Courier New"/>
-                <w:sz w:val="20"/>
-                <w:szCs w:val="20"/>
-              </w:rPr>
-              <w:t>lastI</w:t>
-            </w:r>
-            <w:r>
-              <w:rPr>
-                <w:rFonts w:ascii="Courier New" w:hAnsi="Courier New" w:cs="Courier New"/>
-                <w:sz w:val="20"/>
-                <w:szCs w:val="20"/>
-              </w:rPr>
-              <w:t>ndexOf</w:t>
+              <w:t>s.lastIndexOf</w:t>
             </w:r>
             <w:proofErr w:type="spellEnd"/>
             <w:r>
@@ -1635,7 +1633,7 @@
         </w:tc>
         <w:tc>
           <w:tcPr>
-            <w:tcW w:w="4410" w:type="dxa"/>
+            <w:tcW w:w="4230" w:type="dxa"/>
           </w:tcPr>
           <w:p>
             <w:pPr>
@@ -1747,14 +1745,7 @@
                 <w:sz w:val="20"/>
                 <w:szCs w:val="20"/>
               </w:rPr>
-              <w:t>(String str</w:t>
-            </w:r>
-            <w:r>
-              <w:rPr>
-                <w:sz w:val="20"/>
-                <w:szCs w:val="20"/>
-              </w:rPr>
-              <w:t xml:space="preserve">, int </w:t>
+              <w:t xml:space="preserve">(String str, int </w:t>
             </w:r>
             <w:proofErr w:type="spellStart"/>
             <w:r>
@@ -1776,7 +1767,7 @@
         </w:tc>
         <w:tc>
           <w:tcPr>
-            <w:tcW w:w="1620" w:type="dxa"/>
+            <w:tcW w:w="900" w:type="dxa"/>
           </w:tcPr>
           <w:p>
             <w:pPr>
@@ -1796,7 +1787,7 @@
         </w:tc>
         <w:tc>
           <w:tcPr>
-            <w:tcW w:w="4050" w:type="dxa"/>
+            <w:tcW w:w="4950" w:type="dxa"/>
           </w:tcPr>
           <w:p>
             <w:pPr>
@@ -1865,23 +1856,7 @@
                 <w:sz w:val="20"/>
                 <w:szCs w:val="20"/>
               </w:rPr>
-              <w:t>(“a”</w:t>
-            </w:r>
-            <w:r>
-              <w:rPr>
-                <w:rFonts w:ascii="Courier New" w:hAnsi="Courier New" w:cs="Courier New"/>
-                <w:sz w:val="20"/>
-                <w:szCs w:val="20"/>
-              </w:rPr>
-              <w:t>, 2</w:t>
-            </w:r>
-            <w:r>
-              <w:rPr>
-                <w:rFonts w:ascii="Courier New" w:hAnsi="Courier New" w:cs="Courier New"/>
-                <w:sz w:val="20"/>
-                <w:szCs w:val="20"/>
-              </w:rPr>
-              <w:t>);</w:t>
+              <w:t>(“a”, 2);</w:t>
             </w:r>
           </w:p>
           <w:p>
@@ -1916,21 +1891,13 @@
                 <w:sz w:val="20"/>
                 <w:szCs w:val="20"/>
               </w:rPr>
-              <w:t xml:space="preserve"> = </w:t>
-            </w:r>
-            <w:r>
-              <w:rPr>
-                <w:rFonts w:ascii="Courier New" w:hAnsi="Courier New" w:cs="Courier New"/>
-                <w:sz w:val="20"/>
-                <w:szCs w:val="20"/>
-              </w:rPr>
-              <w:t>1</w:t>
-            </w:r>
-          </w:p>
-        </w:tc>
-        <w:tc>
-          <w:tcPr>
-            <w:tcW w:w="4410" w:type="dxa"/>
+              <w:t xml:space="preserve"> = 1</w:t>
+            </w:r>
+          </w:p>
+        </w:tc>
+        <w:tc>
+          <w:tcPr>
+            <w:tcW w:w="4230" w:type="dxa"/>
           </w:tcPr>
           <w:p>
             <w:pPr>
@@ -1960,21 +1927,7 @@
                 <w:sz w:val="20"/>
                 <w:szCs w:val="20"/>
               </w:rPr>
-              <w:t xml:space="preserve"> within this string</w:t>
-            </w:r>
-            <w:r>
-              <w:rPr>
-                <w:sz w:val="20"/>
-                <w:szCs w:val="20"/>
-              </w:rPr>
-              <w:t xml:space="preserve"> starting at the given index</w:t>
-            </w:r>
-            <w:r>
-              <w:rPr>
-                <w:sz w:val="20"/>
-                <w:szCs w:val="20"/>
-              </w:rPr>
-              <w:t xml:space="preserve">. You could also think of this as returning the first occurrence starting from </w:t>
+              <w:t xml:space="preserve"> within this string starting at the given index. You could also think of this as returning the first occurrence starting from </w:t>
             </w:r>
             <w:r>
               <w:rPr>
@@ -2032,7 +1985,7 @@
         </w:tc>
         <w:tc>
           <w:tcPr>
-            <w:tcW w:w="1620" w:type="dxa"/>
+            <w:tcW w:w="900" w:type="dxa"/>
           </w:tcPr>
           <w:p>
             <w:pPr>
@@ -2052,7 +2005,7 @@
         </w:tc>
         <w:tc>
           <w:tcPr>
-            <w:tcW w:w="4050" w:type="dxa"/>
+            <w:tcW w:w="4950" w:type="dxa"/>
           </w:tcPr>
           <w:p>
             <w:pPr>
@@ -2146,6 +2099,7 @@
                 <w:sz w:val="20"/>
                 <w:szCs w:val="20"/>
               </w:rPr>
+              <w:lastRenderedPageBreak/>
               <w:t xml:space="preserve">// </w:t>
             </w:r>
             <w:proofErr w:type="spellStart"/>
@@ -2170,20 +2124,21 @@
         </w:tc>
         <w:tc>
           <w:tcPr>
-            <w:tcW w:w="4410" w:type="dxa"/>
-          </w:tcPr>
-          <w:p>
-            <w:pPr>
-              <w:rPr>
-                <w:sz w:val="20"/>
-                <w:szCs w:val="20"/>
-              </w:rPr>
-            </w:pPr>
-            <w:r>
-              <w:rPr>
-                <w:sz w:val="20"/>
-                <w:szCs w:val="20"/>
-              </w:rPr>
+            <w:tcW w:w="4230" w:type="dxa"/>
+          </w:tcPr>
+          <w:p>
+            <w:pPr>
+              <w:rPr>
+                <w:sz w:val="20"/>
+                <w:szCs w:val="20"/>
+              </w:rPr>
+            </w:pPr>
+            <w:r>
+              <w:rPr>
+                <w:sz w:val="20"/>
+                <w:szCs w:val="20"/>
+              </w:rPr>
+              <w:lastRenderedPageBreak/>
               <w:t xml:space="preserve">Returns the length of this string. Length uses normal counting, starting at 1. </w:t>
             </w:r>
           </w:p>
@@ -2206,7 +2161,6 @@
                 <w:sz w:val="20"/>
                 <w:szCs w:val="20"/>
               </w:rPr>
-              <w:lastRenderedPageBreak/>
               <w:t>r</w:t>
             </w:r>
             <w:r>
@@ -2259,7 +2213,7 @@
         </w:tc>
         <w:tc>
           <w:tcPr>
-            <w:tcW w:w="1620" w:type="dxa"/>
+            <w:tcW w:w="900" w:type="dxa"/>
           </w:tcPr>
           <w:p>
             <w:pPr>
@@ -2279,7 +2233,7 @@
         </w:tc>
         <w:tc>
           <w:tcPr>
-            <w:tcW w:w="4050" w:type="dxa"/>
+            <w:tcW w:w="4950" w:type="dxa"/>
           </w:tcPr>
           <w:p>
             <w:pPr>
@@ -2389,7 +2343,7 @@
         </w:tc>
         <w:tc>
           <w:tcPr>
-            <w:tcW w:w="4410" w:type="dxa"/>
+            <w:tcW w:w="4230" w:type="dxa"/>
           </w:tcPr>
           <w:p>
             <w:pPr>
@@ -2483,7 +2437,7 @@
         </w:tc>
         <w:tc>
           <w:tcPr>
-            <w:tcW w:w="1620" w:type="dxa"/>
+            <w:tcW w:w="900" w:type="dxa"/>
           </w:tcPr>
           <w:p>
             <w:pPr>
@@ -2503,7 +2457,7 @@
         </w:tc>
         <w:tc>
           <w:tcPr>
-            <w:tcW w:w="4050" w:type="dxa"/>
+            <w:tcW w:w="4950" w:type="dxa"/>
           </w:tcPr>
           <w:p>
             <w:pPr>
@@ -2603,7 +2557,7 @@
         </w:tc>
         <w:tc>
           <w:tcPr>
-            <w:tcW w:w="4410" w:type="dxa"/>
+            <w:tcW w:w="4230" w:type="dxa"/>
           </w:tcPr>
           <w:p>
             <w:pPr>
@@ -2695,7 +2649,7 @@
         </w:tc>
         <w:tc>
           <w:tcPr>
-            <w:tcW w:w="1620" w:type="dxa"/>
+            <w:tcW w:w="900" w:type="dxa"/>
           </w:tcPr>
           <w:p>
             <w:pPr>
@@ -2715,7 +2669,7 @@
         </w:tc>
         <w:tc>
           <w:tcPr>
-            <w:tcW w:w="4050" w:type="dxa"/>
+            <w:tcW w:w="4950" w:type="dxa"/>
           </w:tcPr>
           <w:p>
             <w:pPr>
@@ -2766,62 +2720,30 @@
                 <w:sz w:val="20"/>
                 <w:szCs w:val="20"/>
               </w:rPr>
-              <w:t>(</w:t>
-            </w:r>
-            <w:r>
-              <w:rPr>
-                <w:rFonts w:ascii="Courier New" w:hAnsi="Courier New" w:cs="Courier New"/>
-                <w:sz w:val="20"/>
-                <w:szCs w:val="20"/>
-              </w:rPr>
-              <w:t>1,3</w:t>
-            </w:r>
-            <w:r>
-              <w:rPr>
-                <w:rFonts w:ascii="Courier New" w:hAnsi="Courier New" w:cs="Courier New"/>
-                <w:sz w:val="20"/>
-                <w:szCs w:val="20"/>
-              </w:rPr>
-              <w:t>);</w:t>
-            </w:r>
-          </w:p>
-          <w:p>
-            <w:pPr>
-              <w:rPr>
-                <w:rFonts w:ascii="Courier New" w:hAnsi="Courier New" w:cs="Courier New"/>
-                <w:sz w:val="20"/>
-                <w:szCs w:val="20"/>
-              </w:rPr>
-            </w:pPr>
-            <w:r>
-              <w:rPr>
-                <w:rFonts w:ascii="Courier New" w:hAnsi="Courier New" w:cs="Courier New"/>
-                <w:sz w:val="20"/>
-                <w:szCs w:val="20"/>
-              </w:rPr>
-              <w:t>// sub = “</w:t>
-            </w:r>
-            <w:r>
-              <w:rPr>
-                <w:rFonts w:ascii="Courier New" w:hAnsi="Courier New" w:cs="Courier New"/>
-                <w:sz w:val="20"/>
-                <w:szCs w:val="20"/>
-              </w:rPr>
-              <w:t>av</w:t>
-            </w:r>
-            <w:r>
-              <w:rPr>
-                <w:rFonts w:ascii="Courier New" w:hAnsi="Courier New" w:cs="Courier New"/>
-                <w:sz w:val="20"/>
-                <w:szCs w:val="20"/>
-              </w:rPr>
-              <w:t>”</w:t>
-            </w:r>
-          </w:p>
-        </w:tc>
-        <w:tc>
-          <w:tcPr>
-            <w:tcW w:w="4410" w:type="dxa"/>
+              <w:t>(1,3);</w:t>
+            </w:r>
+          </w:p>
+          <w:p>
+            <w:pPr>
+              <w:rPr>
+                <w:rFonts w:ascii="Courier New" w:hAnsi="Courier New" w:cs="Courier New"/>
+                <w:sz w:val="20"/>
+                <w:szCs w:val="20"/>
+              </w:rPr>
+            </w:pPr>
+            <w:r>
+              <w:rPr>
+                <w:rFonts w:ascii="Courier New" w:hAnsi="Courier New" w:cs="Courier New"/>
+                <w:sz w:val="20"/>
+                <w:szCs w:val="20"/>
+              </w:rPr>
+              <w:t>// sub = “av”</w:t>
+            </w:r>
+          </w:p>
+        </w:tc>
+        <w:tc>
+          <w:tcPr>
+            <w:tcW w:w="4230" w:type="dxa"/>
           </w:tcPr>
           <w:p>
             <w:pPr>
@@ -2993,7 +2915,7 @@
         </w:tc>
         <w:tc>
           <w:tcPr>
-            <w:tcW w:w="1620" w:type="dxa"/>
+            <w:tcW w:w="900" w:type="dxa"/>
           </w:tcPr>
           <w:p>
             <w:pPr>
@@ -3013,7 +2935,7 @@
         </w:tc>
         <w:tc>
           <w:tcPr>
-            <w:tcW w:w="4050" w:type="dxa"/>
+            <w:tcW w:w="4950" w:type="dxa"/>
           </w:tcPr>
           <w:p>
             <w:pPr>
@@ -3087,30 +3009,21 @@
         </w:tc>
         <w:tc>
           <w:tcPr>
-            <w:tcW w:w="4410" w:type="dxa"/>
-          </w:tcPr>
-          <w:p>
-            <w:pPr>
-              <w:rPr>
-                <w:sz w:val="20"/>
-                <w:szCs w:val="20"/>
-              </w:rPr>
-            </w:pPr>
-            <w:r>
-              <w:rPr>
-                <w:sz w:val="20"/>
-                <w:szCs w:val="20"/>
-              </w:rPr>
-              <w:t xml:space="preserve">Returns a new string </w:t>
-            </w:r>
-            <w:bookmarkStart w:id="0" w:name="_GoBack"/>
-            <w:bookmarkEnd w:id="0"/>
-            <w:r>
-              <w:rPr>
-                <w:sz w:val="20"/>
-                <w:szCs w:val="20"/>
-              </w:rPr>
-              <w:t xml:space="preserve">with all letters in lowercase. </w:t>
+            <w:tcW w:w="4230" w:type="dxa"/>
+          </w:tcPr>
+          <w:p>
+            <w:pPr>
+              <w:rPr>
+                <w:sz w:val="20"/>
+                <w:szCs w:val="20"/>
+              </w:rPr>
+            </w:pPr>
+            <w:r>
+              <w:rPr>
+                <w:sz w:val="20"/>
+                <w:szCs w:val="20"/>
+              </w:rPr>
+              <w:t xml:space="preserve">Returns a new string with all letters in lowercase. </w:t>
             </w:r>
           </w:p>
         </w:tc>
@@ -3147,7 +3060,7 @@
         </w:tc>
         <w:tc>
           <w:tcPr>
-            <w:tcW w:w="1620" w:type="dxa"/>
+            <w:tcW w:w="900" w:type="dxa"/>
           </w:tcPr>
           <w:p>
             <w:pPr>
@@ -3167,7 +3080,7 @@
         </w:tc>
         <w:tc>
           <w:tcPr>
-            <w:tcW w:w="4050" w:type="dxa"/>
+            <w:tcW w:w="4950" w:type="dxa"/>
           </w:tcPr>
           <w:p>
             <w:pPr>
@@ -3241,7 +3154,7 @@
         </w:tc>
         <w:tc>
           <w:tcPr>
-            <w:tcW w:w="4410" w:type="dxa"/>
+            <w:tcW w:w="4230" w:type="dxa"/>
           </w:tcPr>
           <w:p>
             <w:pPr>
@@ -3283,7 +3196,7 @@
         </w:tc>
         <w:tc>
           <w:tcPr>
-            <w:tcW w:w="1620" w:type="dxa"/>
+            <w:tcW w:w="900" w:type="dxa"/>
           </w:tcPr>
           <w:p>
             <w:pPr>
@@ -3303,39 +3216,23 @@
         </w:tc>
         <w:tc>
           <w:tcPr>
-            <w:tcW w:w="4050" w:type="dxa"/>
-          </w:tcPr>
-          <w:p>
-            <w:pPr>
-              <w:rPr>
-                <w:rFonts w:ascii="Courier New" w:hAnsi="Courier New" w:cs="Courier New"/>
-                <w:sz w:val="20"/>
-                <w:szCs w:val="20"/>
-              </w:rPr>
-            </w:pPr>
-            <w:r>
-              <w:rPr>
-                <w:rFonts w:ascii="Courier New" w:hAnsi="Courier New" w:cs="Courier New"/>
-                <w:sz w:val="20"/>
-                <w:szCs w:val="20"/>
-              </w:rPr>
-              <w:t xml:space="preserve">String s = “   Java   </w:t>
-            </w:r>
-            <w:r>
-              <w:rPr>
-                <w:rFonts w:ascii="Courier New" w:hAnsi="Courier New" w:cs="Courier New"/>
-                <w:sz w:val="20"/>
-                <w:szCs w:val="20"/>
-              </w:rPr>
-              <w:t>”</w:t>
-            </w:r>
-            <w:r>
-              <w:rPr>
-                <w:rFonts w:ascii="Courier New" w:hAnsi="Courier New" w:cs="Courier New"/>
-                <w:sz w:val="20"/>
-                <w:szCs w:val="20"/>
-              </w:rPr>
-              <w:t>;</w:t>
+            <w:tcW w:w="4950" w:type="dxa"/>
+          </w:tcPr>
+          <w:p>
+            <w:pPr>
+              <w:rPr>
+                <w:rFonts w:ascii="Courier New" w:hAnsi="Courier New" w:cs="Courier New"/>
+                <w:sz w:val="20"/>
+                <w:szCs w:val="20"/>
+              </w:rPr>
+            </w:pPr>
+            <w:r>
+              <w:rPr>
+                <w:rFonts w:ascii="Courier New" w:hAnsi="Courier New" w:cs="Courier New"/>
+                <w:sz w:val="20"/>
+                <w:szCs w:val="20"/>
+              </w:rPr>
+              <w:t>String s = “   Java   ”;</w:t>
             </w:r>
           </w:p>
           <w:p>
@@ -3393,7 +3290,7 @@
         </w:tc>
         <w:tc>
           <w:tcPr>
-            <w:tcW w:w="4410" w:type="dxa"/>
+            <w:tcW w:w="4230" w:type="dxa"/>
           </w:tcPr>
           <w:p>
             <w:pPr>
@@ -3425,7 +3322,7 @@
 </file>
 
 <file path=word/styles.xml><?xml version="1.0" encoding="utf-8"?>
-<w:styles xmlns:mc="http://schemas.openxmlformats.org/markup-compatibility/2006" xmlns:r="http://schemas.openxmlformats.org/officeDocument/2006/relationships" xmlns:w="http://schemas.openxmlformats.org/wordprocessingml/2006/main" xmlns:w14="http://schemas.microsoft.com/office/word/2010/wordml" xmlns:w15="http://schemas.microsoft.com/office/word/2012/wordml" xmlns:w16cid="http://schemas.microsoft.com/office/word/2016/wordml/cid" xmlns:w16se="http://schemas.microsoft.com/office/word/2015/wordml/symex" mc:Ignorable="w14 w15 w16se w16cid">
+<w:styles xmlns:mc="http://schemas.openxmlformats.org/markup-compatibility/2006" xmlns:r="http://schemas.openxmlformats.org/officeDocument/2006/relationships" xmlns:w="http://schemas.openxmlformats.org/wordprocessingml/2006/main" xmlns:w14="http://schemas.microsoft.com/office/word/2010/wordml" xmlns:w15="http://schemas.microsoft.com/office/word/2012/wordml" xmlns:w16cex="http://schemas.microsoft.com/office/word/2018/wordml/cex" xmlns:w16cid="http://schemas.microsoft.com/office/word/2016/wordml/cid" xmlns:w16="http://schemas.microsoft.com/office/word/2018/wordml" xmlns:w16se="http://schemas.microsoft.com/office/word/2015/wordml/symex" mc:Ignorable="w14 w15 w16se w16cid w16 w16cex">
   <w:docDefaults>
     <w:rPrDefault>
       <w:rPr>
@@ -3441,7 +3338,7 @@
       </w:pPr>
     </w:pPrDefault>
   </w:docDefaults>
-  <w:latentStyles w:defLockedState="0" w:defUIPriority="99" w:defSemiHidden="0" w:defUnhideWhenUsed="0" w:defQFormat="0" w:count="377">
+  <w:latentStyles w:defLockedState="0" w:defUIPriority="99" w:defSemiHidden="0" w:defUnhideWhenUsed="0" w:defQFormat="0" w:count="376">
     <w:lsdException w:name="Normal" w:uiPriority="0" w:qFormat="1"/>
     <w:lsdException w:name="heading 1" w:uiPriority="9" w:qFormat="1"/>
     <w:lsdException w:name="heading 2" w:semiHidden="1" w:uiPriority="9" w:unhideWhenUsed="1" w:qFormat="1"/>
@@ -3547,6 +3444,7 @@
     <w:lsdException w:name="HTML Sample" w:semiHidden="1" w:unhideWhenUsed="1"/>
     <w:lsdException w:name="HTML Typewriter" w:semiHidden="1" w:unhideWhenUsed="1"/>
     <w:lsdException w:name="HTML Variable" w:semiHidden="1" w:unhideWhenUsed="1"/>
+    <w:lsdException w:name="Normal Table" w:semiHidden="1" w:unhideWhenUsed="1"/>
     <w:lsdException w:name="annotation subject" w:semiHidden="1" w:unhideWhenUsed="1"/>
     <w:lsdException w:name="No List" w:semiHidden="1" w:unhideWhenUsed="1"/>
     <w:lsdException w:name="Outline List 1" w:semiHidden="1" w:unhideWhenUsed="1"/>
@@ -3592,9 +3490,11 @@
     <w:lsdException w:name="Table Subtle 1" w:semiHidden="1" w:unhideWhenUsed="1"/>
     <w:lsdException w:name="Table Subtle 2" w:semiHidden="1" w:unhideWhenUsed="1"/>
     <w:lsdException w:name="Table Web 1" w:semiHidden="1" w:unhideWhenUsed="1"/>
+    <w:lsdException w:name="Table Web 2" w:semiHidden="1" w:unhideWhenUsed="1"/>
     <w:lsdException w:name="Table Web 3" w:semiHidden="1" w:unhideWhenUsed="1"/>
     <w:lsdException w:name="Balloon Text" w:semiHidden="1" w:unhideWhenUsed="1"/>
     <w:lsdException w:name="Table Grid" w:uiPriority="39"/>
+    <w:lsdException w:name="Table Theme" w:semiHidden="1" w:unhideWhenUsed="1"/>
     <w:lsdException w:name="Placeholder Text" w:semiHidden="1"/>
     <w:lsdException w:name="No Spacing" w:uiPriority="1" w:qFormat="1"/>
     <w:lsdException w:name="Light Shading" w:uiPriority="60"/>
@@ -3815,7 +3715,6 @@
     <w:lsdException w:name="Hashtag" w:semiHidden="1" w:unhideWhenUsed="1"/>
     <w:lsdException w:name="Unresolved Mention" w:semiHidden="1" w:unhideWhenUsed="1"/>
     <w:lsdException w:name="Smart Link" w:semiHidden="1" w:unhideWhenUsed="1"/>
-    <w:lsdException w:name="Smart Link Error" w:semiHidden="1" w:unhideWhenUsed="1"/>
   </w:latentStyles>
   <w:style w:type="paragraph" w:default="1" w:styleId="Normal">
     <w:name w:val="Normal"/>

</xml_diff>